<commit_message>
Updated patient registration document template
</commit_message>
<xml_diff>
--- a/docs/templates/Patient_Registration_v1.docx
+++ b/docs/templates/Patient_Registration_v1.docx
@@ -6,7 +6,7 @@
       <w:tblPr>
         <w:tblStyle w:val="TableGrid"/>
         <w:tblW w:w="0" w:type="auto"/>
-        <w:tblCellSpacing w:w="99" w:type="dxa"/>
+        <w:tblCellSpacing w:w="142" w:type="dxa"/>
         <w:tblBorders>
           <w:top w:val="none" w:sz="0" w:space="0" w:color="auto"/>
           <w:left w:val="none" w:sz="0" w:space="0" w:color="auto"/>
@@ -16,308 +16,535 @@
         <w:tblLook w:val="04A0" w:firstRow="1" w:lastRow="0" w:firstColumn="1" w:lastColumn="0" w:noHBand="0" w:noVBand="1"/>
       </w:tblPr>
       <w:tblGrid>
-        <w:gridCol w:w="8996"/>
+        <w:gridCol w:w="2644"/>
+        <w:gridCol w:w="6362"/>
       </w:tblGrid>
       <w:tr>
         <w:trPr>
-          <w:tblCellSpacing w:w="99" w:type="dxa"/>
+          <w:trHeight w:val="850"/>
+          <w:tblCellSpacing w:w="142" w:type="dxa"/>
         </w:trPr>
         <w:tc>
           <w:tcPr>
-            <w:tcW w:w="8600" w:type="dxa"/>
+            <w:tcW w:w="2218" w:type="dxa"/>
+            <w:tcBorders>
+              <w:top w:val="single" w:sz="4" w:space="0" w:color="FFFFFF" w:themeColor="background1"/>
+              <w:left w:val="single" w:sz="4" w:space="0" w:color="FFFFFF" w:themeColor="background1"/>
+              <w:bottom w:val="single" w:sz="4" w:space="0" w:color="FFFFFF" w:themeColor="background1"/>
+              <w:right w:val="single" w:sz="4" w:space="0" w:color="FFFFFF" w:themeColor="background1"/>
+            </w:tcBorders>
+            <w:vAlign w:val="center"/>
+          </w:tcPr>
+          <w:p>
+            <w:pPr>
+              <w:pStyle w:val="Heading1"/>
+              <w:spacing w:before="0"/>
+              <w:jc w:val="right"/>
+            </w:pPr>
+            <w:r>
+              <w:t>IC</w:t>
+            </w:r>
+          </w:p>
+        </w:tc>
+        <w:tc>
+          <w:tcPr>
+            <w:tcW w:w="5936" w:type="dxa"/>
             <w:tcBorders>
               <w:top w:val="single" w:sz="12" w:space="0" w:color="auto"/>
               <w:left w:val="single" w:sz="12" w:space="0" w:color="auto"/>
               <w:bottom w:val="single" w:sz="12" w:space="0" w:color="auto"/>
               <w:right w:val="single" w:sz="12" w:space="0" w:color="auto"/>
             </w:tcBorders>
-          </w:tcPr>
-          <w:p>
-            <w:pPr>
-              <w:pStyle w:val="Heading1"/>
-              <w:spacing w:before="0"/>
-            </w:pPr>
-            <w:r>
-              <w:t>IC</w:t>
-            </w:r>
-          </w:p>
-          <w:p/>
-          <w:p/>
+            <w:vAlign w:val="center"/>
+          </w:tcPr>
+          <w:p>
+            <w:pPr>
+              <w:pStyle w:val="Heading1"/>
+              <w:spacing w:before="0"/>
+              <w:jc w:val="right"/>
+            </w:pPr>
+          </w:p>
         </w:tc>
       </w:tr>
       <w:tr>
         <w:trPr>
-          <w:tblCellSpacing w:w="99" w:type="dxa"/>
+          <w:trHeight w:val="850"/>
+          <w:tblCellSpacing w:w="142" w:type="dxa"/>
         </w:trPr>
         <w:tc>
           <w:tcPr>
-            <w:tcW w:w="8600" w:type="dxa"/>
+            <w:tcW w:w="2218" w:type="dxa"/>
+            <w:tcBorders>
+              <w:top w:val="single" w:sz="4" w:space="0" w:color="FFFFFF" w:themeColor="background1"/>
+              <w:left w:val="single" w:sz="4" w:space="0" w:color="FFFFFF" w:themeColor="background1"/>
+              <w:bottom w:val="single" w:sz="4" w:space="0" w:color="FFFFFF" w:themeColor="background1"/>
+              <w:right w:val="single" w:sz="4" w:space="0" w:color="FFFFFF" w:themeColor="background1"/>
+            </w:tcBorders>
+            <w:vAlign w:val="center"/>
+          </w:tcPr>
+          <w:p>
+            <w:pPr>
+              <w:pStyle w:val="Heading1"/>
+              <w:spacing w:before="0"/>
+              <w:jc w:val="right"/>
+            </w:pPr>
+            <w:r>
+              <w:t>First Name</w:t>
+            </w:r>
+          </w:p>
+        </w:tc>
+        <w:tc>
+          <w:tcPr>
+            <w:tcW w:w="5936" w:type="dxa"/>
             <w:tcBorders>
               <w:top w:val="single" w:sz="12" w:space="0" w:color="auto"/>
               <w:left w:val="single" w:sz="12" w:space="0" w:color="auto"/>
               <w:bottom w:val="single" w:sz="12" w:space="0" w:color="auto"/>
               <w:right w:val="single" w:sz="12" w:space="0" w:color="auto"/>
             </w:tcBorders>
-          </w:tcPr>
-          <w:p>
-            <w:pPr>
-              <w:pStyle w:val="Heading1"/>
-              <w:spacing w:before="0"/>
-            </w:pPr>
-            <w:r>
-              <w:t>First Name</w:t>
-            </w:r>
-          </w:p>
-          <w:p/>
-          <w:p/>
+            <w:vAlign w:val="center"/>
+          </w:tcPr>
+          <w:p>
+            <w:pPr>
+              <w:pStyle w:val="Heading1"/>
+              <w:spacing w:before="0"/>
+              <w:jc w:val="right"/>
+            </w:pPr>
+          </w:p>
         </w:tc>
       </w:tr>
       <w:tr>
         <w:trPr>
-          <w:tblCellSpacing w:w="99" w:type="dxa"/>
+          <w:trHeight w:val="850"/>
+          <w:tblCellSpacing w:w="142" w:type="dxa"/>
         </w:trPr>
         <w:tc>
           <w:tcPr>
-            <w:tcW w:w="8600" w:type="dxa"/>
+            <w:tcW w:w="2218" w:type="dxa"/>
+            <w:tcBorders>
+              <w:top w:val="single" w:sz="4" w:space="0" w:color="FFFFFF" w:themeColor="background1"/>
+              <w:left w:val="single" w:sz="4" w:space="0" w:color="FFFFFF" w:themeColor="background1"/>
+              <w:bottom w:val="single" w:sz="4" w:space="0" w:color="FFFFFF" w:themeColor="background1"/>
+              <w:right w:val="single" w:sz="4" w:space="0" w:color="FFFFFF" w:themeColor="background1"/>
+            </w:tcBorders>
+            <w:vAlign w:val="center"/>
+          </w:tcPr>
+          <w:p>
+            <w:pPr>
+              <w:pStyle w:val="Heading1"/>
+              <w:spacing w:before="0"/>
+              <w:jc w:val="right"/>
+            </w:pPr>
+            <w:r>
+              <w:t>Last Name</w:t>
+            </w:r>
+          </w:p>
+        </w:tc>
+        <w:tc>
+          <w:tcPr>
+            <w:tcW w:w="5936" w:type="dxa"/>
             <w:tcBorders>
               <w:top w:val="single" w:sz="12" w:space="0" w:color="auto"/>
               <w:left w:val="single" w:sz="12" w:space="0" w:color="auto"/>
               <w:bottom w:val="single" w:sz="12" w:space="0" w:color="auto"/>
               <w:right w:val="single" w:sz="12" w:space="0" w:color="auto"/>
             </w:tcBorders>
-          </w:tcPr>
-          <w:p>
-            <w:pPr>
-              <w:pStyle w:val="Heading1"/>
-              <w:spacing w:before="0"/>
-            </w:pPr>
-            <w:r>
-              <w:t>Last Name</w:t>
-            </w:r>
-          </w:p>
-          <w:p/>
-          <w:p/>
+            <w:vAlign w:val="center"/>
+          </w:tcPr>
+          <w:p>
+            <w:pPr>
+              <w:pStyle w:val="Heading1"/>
+              <w:spacing w:before="0"/>
+              <w:jc w:val="right"/>
+            </w:pPr>
+          </w:p>
         </w:tc>
       </w:tr>
       <w:tr>
         <w:trPr>
-          <w:tblCellSpacing w:w="99" w:type="dxa"/>
+          <w:trHeight w:val="850"/>
+          <w:tblCellSpacing w:w="142" w:type="dxa"/>
         </w:trPr>
         <w:tc>
           <w:tcPr>
-            <w:tcW w:w="8600" w:type="dxa"/>
+            <w:tcW w:w="2218" w:type="dxa"/>
+            <w:tcBorders>
+              <w:top w:val="single" w:sz="4" w:space="0" w:color="FFFFFF" w:themeColor="background1"/>
+              <w:left w:val="single" w:sz="4" w:space="0" w:color="FFFFFF" w:themeColor="background1"/>
+              <w:bottom w:val="single" w:sz="4" w:space="0" w:color="FFFFFF" w:themeColor="background1"/>
+              <w:right w:val="single" w:sz="4" w:space="0" w:color="FFFFFF" w:themeColor="background1"/>
+            </w:tcBorders>
+            <w:vAlign w:val="center"/>
+          </w:tcPr>
+          <w:p>
+            <w:pPr>
+              <w:pStyle w:val="Heading1"/>
+              <w:spacing w:before="0"/>
+              <w:jc w:val="right"/>
+            </w:pPr>
+            <w:r>
+              <w:t>DOB</w:t>
+            </w:r>
+          </w:p>
+        </w:tc>
+        <w:tc>
+          <w:tcPr>
+            <w:tcW w:w="5936" w:type="dxa"/>
             <w:tcBorders>
               <w:top w:val="single" w:sz="12" w:space="0" w:color="auto"/>
               <w:left w:val="single" w:sz="12" w:space="0" w:color="auto"/>
               <w:bottom w:val="single" w:sz="12" w:space="0" w:color="auto"/>
               <w:right w:val="single" w:sz="12" w:space="0" w:color="auto"/>
             </w:tcBorders>
-          </w:tcPr>
-          <w:p>
-            <w:pPr>
-              <w:pStyle w:val="Heading1"/>
-              <w:spacing w:before="0"/>
-            </w:pPr>
-            <w:r>
-              <w:t>DOB</w:t>
-            </w:r>
-          </w:p>
-          <w:p/>
-          <w:p/>
+            <w:vAlign w:val="center"/>
+          </w:tcPr>
+          <w:p>
+            <w:pPr>
+              <w:pStyle w:val="Heading1"/>
+              <w:spacing w:before="0"/>
+              <w:jc w:val="right"/>
+            </w:pPr>
+          </w:p>
         </w:tc>
       </w:tr>
       <w:tr>
         <w:trPr>
-          <w:tblCellSpacing w:w="99" w:type="dxa"/>
+          <w:trHeight w:val="850"/>
+          <w:tblCellSpacing w:w="142" w:type="dxa"/>
         </w:trPr>
         <w:tc>
           <w:tcPr>
-            <w:tcW w:w="8600" w:type="dxa"/>
+            <w:tcW w:w="2218" w:type="dxa"/>
+            <w:tcBorders>
+              <w:top w:val="single" w:sz="4" w:space="0" w:color="FFFFFF" w:themeColor="background1"/>
+              <w:left w:val="single" w:sz="4" w:space="0" w:color="FFFFFF" w:themeColor="background1"/>
+              <w:bottom w:val="single" w:sz="4" w:space="0" w:color="FFFFFF" w:themeColor="background1"/>
+              <w:right w:val="single" w:sz="4" w:space="0" w:color="FFFFFF" w:themeColor="background1"/>
+            </w:tcBorders>
+            <w:vAlign w:val="center"/>
+          </w:tcPr>
+          <w:p>
+            <w:pPr>
+              <w:pStyle w:val="Heading1"/>
+              <w:spacing w:before="0"/>
+              <w:jc w:val="right"/>
+            </w:pPr>
+            <w:r>
+              <w:t>Gender</w:t>
+            </w:r>
+          </w:p>
+        </w:tc>
+        <w:tc>
+          <w:tcPr>
+            <w:tcW w:w="5936" w:type="dxa"/>
             <w:tcBorders>
               <w:top w:val="single" w:sz="12" w:space="0" w:color="auto"/>
               <w:left w:val="single" w:sz="12" w:space="0" w:color="auto"/>
               <w:bottom w:val="single" w:sz="12" w:space="0" w:color="auto"/>
               <w:right w:val="single" w:sz="12" w:space="0" w:color="auto"/>
             </w:tcBorders>
-          </w:tcPr>
-          <w:p>
-            <w:pPr>
-              <w:pStyle w:val="Heading1"/>
-              <w:spacing w:before="0"/>
-            </w:pPr>
-            <w:r>
-              <w:t>Gender</w:t>
-            </w:r>
-          </w:p>
-          <w:p/>
-          <w:p/>
+            <w:vAlign w:val="center"/>
+          </w:tcPr>
+          <w:p>
+            <w:pPr>
+              <w:pStyle w:val="Heading1"/>
+              <w:spacing w:before="0"/>
+              <w:jc w:val="right"/>
+            </w:pPr>
+          </w:p>
         </w:tc>
       </w:tr>
       <w:tr>
         <w:trPr>
-          <w:tblCellSpacing w:w="99" w:type="dxa"/>
+          <w:trHeight w:val="850"/>
+          <w:tblCellSpacing w:w="142" w:type="dxa"/>
         </w:trPr>
         <w:tc>
           <w:tcPr>
-            <w:tcW w:w="8600" w:type="dxa"/>
+            <w:tcW w:w="2218" w:type="dxa"/>
+            <w:tcBorders>
+              <w:top w:val="single" w:sz="4" w:space="0" w:color="FFFFFF" w:themeColor="background1"/>
+              <w:left w:val="single" w:sz="4" w:space="0" w:color="FFFFFF" w:themeColor="background1"/>
+              <w:bottom w:val="single" w:sz="4" w:space="0" w:color="FFFFFF" w:themeColor="background1"/>
+              <w:right w:val="single" w:sz="4" w:space="0" w:color="FFFFFF" w:themeColor="background1"/>
+            </w:tcBorders>
+            <w:vAlign w:val="center"/>
+          </w:tcPr>
+          <w:p>
+            <w:pPr>
+              <w:pStyle w:val="Heading1"/>
+              <w:spacing w:before="0"/>
+              <w:jc w:val="right"/>
+            </w:pPr>
+            <w:r>
+              <w:t>Nationality</w:t>
+            </w:r>
+          </w:p>
+        </w:tc>
+        <w:tc>
+          <w:tcPr>
+            <w:tcW w:w="5936" w:type="dxa"/>
             <w:tcBorders>
               <w:top w:val="single" w:sz="12" w:space="0" w:color="auto"/>
               <w:left w:val="single" w:sz="12" w:space="0" w:color="auto"/>
               <w:bottom w:val="single" w:sz="12" w:space="0" w:color="auto"/>
               <w:right w:val="single" w:sz="12" w:space="0" w:color="auto"/>
             </w:tcBorders>
-          </w:tcPr>
-          <w:p>
-            <w:pPr>
-              <w:pStyle w:val="Heading1"/>
-              <w:spacing w:before="0"/>
-            </w:pPr>
-            <w:r>
-              <w:t>Nationality</w:t>
-            </w:r>
-          </w:p>
-          <w:p/>
-          <w:p/>
+            <w:vAlign w:val="center"/>
+          </w:tcPr>
+          <w:p>
+            <w:pPr>
+              <w:pStyle w:val="Heading1"/>
+              <w:spacing w:before="0"/>
+              <w:jc w:val="right"/>
+            </w:pPr>
+          </w:p>
         </w:tc>
       </w:tr>
       <w:tr>
         <w:trPr>
-          <w:tblCellSpacing w:w="99" w:type="dxa"/>
+          <w:trHeight w:val="850"/>
+          <w:tblCellSpacing w:w="142" w:type="dxa"/>
         </w:trPr>
         <w:tc>
           <w:tcPr>
-            <w:tcW w:w="8600" w:type="dxa"/>
+            <w:tcW w:w="2218" w:type="dxa"/>
+            <w:tcBorders>
+              <w:top w:val="single" w:sz="4" w:space="0" w:color="FFFFFF" w:themeColor="background1"/>
+              <w:left w:val="single" w:sz="4" w:space="0" w:color="FFFFFF" w:themeColor="background1"/>
+              <w:bottom w:val="single" w:sz="4" w:space="0" w:color="FFFFFF" w:themeColor="background1"/>
+              <w:right w:val="single" w:sz="4" w:space="0" w:color="FFFFFF" w:themeColor="background1"/>
+            </w:tcBorders>
+            <w:vAlign w:val="center"/>
+          </w:tcPr>
+          <w:p>
+            <w:pPr>
+              <w:pStyle w:val="Heading1"/>
+              <w:spacing w:before="0"/>
+              <w:jc w:val="right"/>
+            </w:pPr>
+            <w:r>
+              <w:t>Phone No.</w:t>
+            </w:r>
+          </w:p>
+        </w:tc>
+        <w:tc>
+          <w:tcPr>
+            <w:tcW w:w="5936" w:type="dxa"/>
             <w:tcBorders>
               <w:top w:val="single" w:sz="12" w:space="0" w:color="auto"/>
               <w:left w:val="single" w:sz="12" w:space="0" w:color="auto"/>
               <w:bottom w:val="single" w:sz="12" w:space="0" w:color="auto"/>
               <w:right w:val="single" w:sz="12" w:space="0" w:color="auto"/>
             </w:tcBorders>
-          </w:tcPr>
-          <w:p>
-            <w:pPr>
-              <w:pStyle w:val="Heading1"/>
-              <w:spacing w:before="0"/>
-            </w:pPr>
-            <w:r>
-              <w:t>Phone No.</w:t>
-            </w:r>
-          </w:p>
-          <w:p/>
-          <w:p/>
+            <w:vAlign w:val="center"/>
+          </w:tcPr>
+          <w:p>
+            <w:pPr>
+              <w:pStyle w:val="Heading1"/>
+              <w:spacing w:before="0"/>
+              <w:jc w:val="right"/>
+            </w:pPr>
+          </w:p>
         </w:tc>
       </w:tr>
       <w:tr>
         <w:trPr>
-          <w:tblCellSpacing w:w="99" w:type="dxa"/>
+          <w:trHeight w:val="850"/>
+          <w:tblCellSpacing w:w="142" w:type="dxa"/>
         </w:trPr>
         <w:tc>
           <w:tcPr>
-            <w:tcW w:w="8600" w:type="dxa"/>
+            <w:tcW w:w="2218" w:type="dxa"/>
+            <w:tcBorders>
+              <w:top w:val="single" w:sz="4" w:space="0" w:color="FFFFFF" w:themeColor="background1"/>
+              <w:left w:val="single" w:sz="4" w:space="0" w:color="FFFFFF" w:themeColor="background1"/>
+              <w:bottom w:val="single" w:sz="4" w:space="0" w:color="FFFFFF" w:themeColor="background1"/>
+              <w:right w:val="single" w:sz="4" w:space="0" w:color="FFFFFF" w:themeColor="background1"/>
+            </w:tcBorders>
+            <w:vAlign w:val="center"/>
+          </w:tcPr>
+          <w:p>
+            <w:pPr>
+              <w:pStyle w:val="Heading1"/>
+              <w:spacing w:before="0"/>
+              <w:jc w:val="right"/>
+            </w:pPr>
+            <w:r>
+              <w:t>Email</w:t>
+            </w:r>
+          </w:p>
+        </w:tc>
+        <w:tc>
+          <w:tcPr>
+            <w:tcW w:w="5936" w:type="dxa"/>
             <w:tcBorders>
               <w:top w:val="single" w:sz="12" w:space="0" w:color="auto"/>
               <w:left w:val="single" w:sz="12" w:space="0" w:color="auto"/>
               <w:bottom w:val="single" w:sz="12" w:space="0" w:color="auto"/>
               <w:right w:val="single" w:sz="12" w:space="0" w:color="auto"/>
             </w:tcBorders>
-          </w:tcPr>
-          <w:p>
-            <w:pPr>
-              <w:pStyle w:val="Heading1"/>
-              <w:spacing w:before="0"/>
-            </w:pPr>
-            <w:r>
-              <w:t>Email</w:t>
-            </w:r>
-          </w:p>
-          <w:p/>
-          <w:p/>
+            <w:vAlign w:val="center"/>
+          </w:tcPr>
+          <w:p>
+            <w:pPr>
+              <w:pStyle w:val="Heading1"/>
+              <w:spacing w:before="0"/>
+              <w:jc w:val="right"/>
+            </w:pPr>
+          </w:p>
         </w:tc>
       </w:tr>
       <w:tr>
         <w:trPr>
-          <w:tblCellSpacing w:w="99" w:type="dxa"/>
+          <w:trHeight w:val="850"/>
+          <w:tblCellSpacing w:w="142" w:type="dxa"/>
         </w:trPr>
         <w:tc>
           <w:tcPr>
-            <w:tcW w:w="8600" w:type="dxa"/>
+            <w:tcW w:w="2218" w:type="dxa"/>
+            <w:tcBorders>
+              <w:top w:val="single" w:sz="4" w:space="0" w:color="FFFFFF" w:themeColor="background1"/>
+              <w:left w:val="single" w:sz="4" w:space="0" w:color="FFFFFF" w:themeColor="background1"/>
+              <w:bottom w:val="single" w:sz="4" w:space="0" w:color="FFFFFF" w:themeColor="background1"/>
+              <w:right w:val="single" w:sz="4" w:space="0" w:color="FFFFFF" w:themeColor="background1"/>
+            </w:tcBorders>
+            <w:vAlign w:val="center"/>
+          </w:tcPr>
+          <w:p>
+            <w:pPr>
+              <w:pStyle w:val="Heading1"/>
+              <w:spacing w:before="0"/>
+              <w:jc w:val="right"/>
+            </w:pPr>
+            <w:r>
+              <w:t>Emergency No.</w:t>
+            </w:r>
+          </w:p>
+        </w:tc>
+        <w:tc>
+          <w:tcPr>
+            <w:tcW w:w="5936" w:type="dxa"/>
             <w:tcBorders>
               <w:top w:val="single" w:sz="12" w:space="0" w:color="auto"/>
               <w:left w:val="single" w:sz="12" w:space="0" w:color="auto"/>
               <w:bottom w:val="single" w:sz="12" w:space="0" w:color="auto"/>
               <w:right w:val="single" w:sz="12" w:space="0" w:color="auto"/>
             </w:tcBorders>
-          </w:tcPr>
-          <w:p>
-            <w:pPr>
-              <w:pStyle w:val="Heading1"/>
-              <w:spacing w:before="0"/>
-            </w:pPr>
-            <w:r>
-              <w:t>Emergency No.</w:t>
-            </w:r>
-          </w:p>
-          <w:p/>
-          <w:p/>
+            <w:vAlign w:val="center"/>
+          </w:tcPr>
+          <w:p>
+            <w:pPr>
+              <w:pStyle w:val="Heading1"/>
+              <w:spacing w:before="0"/>
+              <w:jc w:val="right"/>
+            </w:pPr>
+          </w:p>
         </w:tc>
       </w:tr>
       <w:tr>
         <w:trPr>
-          <w:tblCellSpacing w:w="99" w:type="dxa"/>
+          <w:trHeight w:val="850"/>
+          <w:tblCellSpacing w:w="142" w:type="dxa"/>
         </w:trPr>
         <w:tc>
           <w:tcPr>
-            <w:tcW w:w="8600" w:type="dxa"/>
+            <w:tcW w:w="2218" w:type="dxa"/>
+            <w:tcBorders>
+              <w:top w:val="single" w:sz="4" w:space="0" w:color="FFFFFF" w:themeColor="background1"/>
+              <w:left w:val="single" w:sz="4" w:space="0" w:color="FFFFFF" w:themeColor="background1"/>
+              <w:bottom w:val="single" w:sz="4" w:space="0" w:color="FFFFFF" w:themeColor="background1"/>
+              <w:right w:val="single" w:sz="4" w:space="0" w:color="FFFFFF" w:themeColor="background1"/>
+            </w:tcBorders>
+            <w:vAlign w:val="center"/>
+          </w:tcPr>
+          <w:p>
+            <w:pPr>
+              <w:pStyle w:val="Heading1"/>
+              <w:spacing w:before="0"/>
+              <w:jc w:val="right"/>
+            </w:pPr>
+            <w:r>
+              <w:t>Emergency Remarks</w:t>
+            </w:r>
+          </w:p>
+        </w:tc>
+        <w:tc>
+          <w:tcPr>
+            <w:tcW w:w="5936" w:type="dxa"/>
             <w:tcBorders>
               <w:top w:val="single" w:sz="12" w:space="0" w:color="auto"/>
               <w:left w:val="single" w:sz="12" w:space="0" w:color="auto"/>
               <w:bottom w:val="single" w:sz="12" w:space="0" w:color="auto"/>
               <w:right w:val="single" w:sz="12" w:space="0" w:color="auto"/>
             </w:tcBorders>
-          </w:tcPr>
-          <w:p>
-            <w:pPr>
-              <w:pStyle w:val="Heading1"/>
-              <w:spacing w:before="0"/>
-            </w:pPr>
-            <w:r>
-              <w:t>Emergency Remarks</w:t>
-            </w:r>
-          </w:p>
-          <w:p/>
-          <w:p/>
+            <w:vAlign w:val="center"/>
+          </w:tcPr>
+          <w:p>
+            <w:pPr>
+              <w:pStyle w:val="Heading1"/>
+              <w:spacing w:before="0"/>
+              <w:jc w:val="right"/>
+            </w:pPr>
+          </w:p>
         </w:tc>
       </w:tr>
       <w:tr>
         <w:trPr>
-          <w:tblCellSpacing w:w="99" w:type="dxa"/>
+          <w:trHeight w:val="850"/>
+          <w:tblCellSpacing w:w="142" w:type="dxa"/>
         </w:trPr>
         <w:tc>
           <w:tcPr>
-            <w:tcW w:w="8600" w:type="dxa"/>
+            <w:tcW w:w="2218" w:type="dxa"/>
+            <w:tcBorders>
+              <w:top w:val="single" w:sz="4" w:space="0" w:color="FFFFFF" w:themeColor="background1"/>
+              <w:left w:val="single" w:sz="4" w:space="0" w:color="FFFFFF" w:themeColor="background1"/>
+              <w:bottom w:val="single" w:sz="4" w:space="0" w:color="FFFFFF" w:themeColor="background1"/>
+              <w:right w:val="single" w:sz="4" w:space="0" w:color="FFFFFF" w:themeColor="background1"/>
+            </w:tcBorders>
+            <w:vAlign w:val="center"/>
+          </w:tcPr>
+          <w:p>
+            <w:pPr>
+              <w:pStyle w:val="Heading1"/>
+              <w:spacing w:before="0"/>
+              <w:jc w:val="right"/>
+            </w:pPr>
+            <w:r>
+              <w:t>Remarks</w:t>
+            </w:r>
+          </w:p>
+        </w:tc>
+        <w:tc>
+          <w:tcPr>
+            <w:tcW w:w="5936" w:type="dxa"/>
             <w:tcBorders>
               <w:top w:val="single" w:sz="12" w:space="0" w:color="auto"/>
               <w:left w:val="single" w:sz="12" w:space="0" w:color="auto"/>
               <w:bottom w:val="single" w:sz="12" w:space="0" w:color="auto"/>
               <w:right w:val="single" w:sz="12" w:space="0" w:color="auto"/>
             </w:tcBorders>
-          </w:tcPr>
-          <w:p>
-            <w:pPr>
-              <w:pStyle w:val="Heading1"/>
-              <w:spacing w:before="0"/>
-            </w:pPr>
-            <w:r>
-              <w:t>Remarks</w:t>
-            </w:r>
-          </w:p>
-          <w:p/>
-          <w:p/>
-          <w:p/>
+            <w:vAlign w:val="center"/>
+          </w:tcPr>
+          <w:p>
+            <w:pPr>
+              <w:pStyle w:val="Heading1"/>
+              <w:spacing w:before="0"/>
+              <w:jc w:val="right"/>
+            </w:pPr>
+          </w:p>
         </w:tc>
       </w:tr>
     </w:tbl>
-    <w:p/>
+    <w:p>
+      <w:pPr>
+        <w:rPr>
+          <w:sz w:val="2"/>
+          <w:szCs w:val="2"/>
+        </w:rPr>
+      </w:pPr>
+    </w:p>
     <w:sectPr>
       <w:headerReference w:type="default" r:id="rId6"/>
       <w:pgSz w:w="11906" w:h="16838"/>
@@ -384,6 +611,7 @@
   <w:p>
     <w:pPr>
       <w:pStyle w:val="Title"/>
+      <w:jc w:val="center"/>
       <w:rPr>
         <w:lang w:val="en-US"/>
       </w:rPr>
@@ -394,6 +622,13 @@
       </w:rPr>
       <w:t>Patient Registration Form</w:t>
     </w:r>
+  </w:p>
+  <w:p>
+    <w:pPr>
+      <w:rPr>
+        <w:lang w:val="en-US"/>
+      </w:rPr>
+    </w:pPr>
   </w:p>
 </w:hdr>
 </file>
@@ -798,7 +1033,7 @@
   <w:style w:type="paragraph" w:default="1" w:styleId="Normal">
     <w:name w:val="Normal"/>
     <w:qFormat/>
-    <w:rsid w:val="004F4F2F"/>
+    <w:rsid w:val="00D70FC0"/>
   </w:style>
   <w:style w:type="paragraph" w:styleId="Heading1">
     <w:name w:val="heading 1"/>

</xml_diff>